<commit_message>
remove lecture 8, moved to OOP-2
</commit_message>
<xml_diff>
--- a/Билеты.docx
+++ b/Билеты.docx
@@ -166,14 +166,7 @@
                 <w:szCs w:val="28"/>
                 <w:u w:val="single"/>
               </w:rPr>
-              <w:t>Объектно-ориентированное программирование</w:t>
-            </w:r>
-            <w:r>
-              <w:rPr>
-                <w:szCs w:val="28"/>
-                <w:u w:val="single"/>
-              </w:rPr>
-              <w:t xml:space="preserve"> 1</w:t>
+              <w:t>Объектно-ориентированное программирование 1</w:t>
             </w:r>
             <w:r>
               <w:rPr>
@@ -380,10 +373,10 @@
                   <v:path o:extrusionok="f" gradientshapeok="t" o:connecttype="rect"/>
                   <o:lock v:ext="edit" aspectratio="t"/>
                 </v:shapetype>
-                <v:shape id="_x0000_i1025" type="#_x0000_t75" style="width:137.1pt;height:40.9pt" o:ole="">
+                <v:shape id="_x0000_i1025" type="#_x0000_t75" style="width:137.1pt;height:40.7pt" o:ole="">
                   <v:imagedata r:id="rId8" o:title=""/>
                 </v:shape>
-                <o:OLEObject Type="Embed" ProgID="Equation.3" ShapeID="_x0000_i1025" DrawAspect="Content" ObjectID="_1808041079" r:id="rId9"/>
+                <o:OLEObject Type="Embed" ProgID="Equation.3" ShapeID="_x0000_i1025" DrawAspect="Content" ObjectID="_1808585041" r:id="rId9"/>
               </w:object>
             </w:r>
             <w:r>
@@ -483,10 +476,10 @@
                 <w:szCs w:val="28"/>
               </w:rPr>
               <w:object w:dxaOrig="1920" w:dyaOrig="780" w14:anchorId="4E3665CE">
-                <v:shape id="_x0000_i1026" type="#_x0000_t75" style="width:95.6pt;height:38.6pt" o:ole="">
+                <v:shape id="_x0000_i1026" type="#_x0000_t75" style="width:95.8pt;height:38.8pt" o:ole="">
                   <v:imagedata r:id="rId10" o:title=""/>
                 </v:shape>
-                <o:OLEObject Type="Embed" ProgID="Equation.3" ShapeID="_x0000_i1026" DrawAspect="Content" ObjectID="_1808041080" r:id="rId11"/>
+                <o:OLEObject Type="Embed" ProgID="Equation.3" ShapeID="_x0000_i1026" DrawAspect="Content" ObjectID="_1808585042" r:id="rId11"/>
               </w:object>
             </w:r>
             <w:r>
@@ -1043,10 +1036,10 @@
                 <w:lang w:eastAsia="ru-RU"/>
               </w:rPr>
               <w:object w:dxaOrig="2180" w:dyaOrig="820" w14:anchorId="23D329CD">
-                <v:shape id="_x0000_i1027" type="#_x0000_t75" style="width:108.85pt;height:40.9pt" o:ole="">
+                <v:shape id="_x0000_i1027" type="#_x0000_t75" style="width:108.95pt;height:40.7pt" o:ole="">
                   <v:imagedata r:id="rId12" o:title=""/>
                 </v:shape>
-                <o:OLEObject Type="Embed" ProgID="Equation.3" ShapeID="_x0000_i1027" DrawAspect="Content" ObjectID="_1808041081" r:id="rId13"/>
+                <o:OLEObject Type="Embed" ProgID="Equation.3" ShapeID="_x0000_i1027" DrawAspect="Content" ObjectID="_1808585043" r:id="rId13"/>
               </w:object>
             </w:r>
             <w:r>
@@ -1126,10 +1119,10 @@
                 <w:szCs w:val="28"/>
               </w:rPr>
               <w:object w:dxaOrig="1960" w:dyaOrig="780" w14:anchorId="60C9C08F">
-                <v:shape id="_x0000_i1028" type="#_x0000_t75" style="width:97.9pt;height:38.6pt" o:ole="">
+                <v:shape id="_x0000_i1028" type="#_x0000_t75" style="width:97.65pt;height:38.8pt" o:ole="">
                   <v:imagedata r:id="rId14" o:title=""/>
                 </v:shape>
-                <o:OLEObject Type="Embed" ProgID="Equation.3" ShapeID="_x0000_i1028" DrawAspect="Content" ObjectID="_1808041082" r:id="rId15"/>
+                <o:OLEObject Type="Embed" ProgID="Equation.3" ShapeID="_x0000_i1028" DrawAspect="Content" ObjectID="_1808585044" r:id="rId15"/>
               </w:object>
             </w:r>
             <w:r>
@@ -1480,47 +1473,19 @@
                 <w:szCs w:val="28"/>
                 <w:lang w:eastAsia="ru-RU"/>
               </w:rPr>
-              <w:t xml:space="preserve">. </w:t>
-            </w:r>
-            <w:r>
-              <w:rPr>
-                <w:rFonts w:ascii="Times New Roman" w:eastAsia="Times New Roman" w:hAnsi="Times New Roman"/>
-                <w:color w:val="000000"/>
-                <w:sz w:val="28"/>
-                <w:szCs w:val="28"/>
-                <w:lang w:val="en-US" w:eastAsia="ru-RU"/>
-              </w:rPr>
-              <w:t>Mocking</w:t>
-            </w:r>
-            <w:r>
-              <w:rPr>
-                <w:rFonts w:ascii="Times New Roman" w:eastAsia="Times New Roman" w:hAnsi="Times New Roman"/>
-                <w:color w:val="000000"/>
-                <w:sz w:val="28"/>
-                <w:szCs w:val="28"/>
-                <w:lang w:eastAsia="ru-RU"/>
-              </w:rPr>
-              <w:t>-</w:t>
-            </w:r>
-            <w:r>
-              <w:rPr>
-                <w:rFonts w:ascii="Times New Roman" w:eastAsia="Times New Roman" w:hAnsi="Times New Roman"/>
-                <w:color w:val="000000"/>
-                <w:sz w:val="28"/>
-                <w:szCs w:val="28"/>
-                <w:lang w:eastAsia="ru-RU"/>
-              </w:rPr>
-              <w:t>библиотеки</w:t>
-            </w:r>
-            <w:r>
-              <w:rPr>
-                <w:rFonts w:ascii="Times New Roman" w:eastAsia="Times New Roman" w:hAnsi="Times New Roman"/>
-                <w:color w:val="000000"/>
-                <w:sz w:val="28"/>
-                <w:szCs w:val="28"/>
-                <w:lang w:eastAsia="ru-RU"/>
-              </w:rPr>
-              <w:t xml:space="preserve">. </w:t>
+              <w:t>.</w:t>
+            </w:r>
+            <w:bookmarkStart w:id="0" w:name="_GoBack"/>
+            <w:bookmarkEnd w:id="0"/>
+            <w:r>
+              <w:rPr>
+                <w:rFonts w:ascii="Times New Roman" w:eastAsia="Times New Roman" w:hAnsi="Times New Roman"/>
+                <w:color w:val="000000"/>
+                <w:sz w:val="28"/>
+                <w:szCs w:val="28"/>
+                <w:lang w:eastAsia="ru-RU"/>
+              </w:rPr>
+              <w:t xml:space="preserve"> </w:t>
             </w:r>
             <w:r>
               <w:rPr>
@@ -1586,10 +1551,10 @@
                 <w:lang w:eastAsia="ru-RU"/>
               </w:rPr>
               <w:object w:dxaOrig="2580" w:dyaOrig="820" w14:anchorId="04749AA4">
-                <v:shape id="_x0000_i1029" type="#_x0000_t75" style="width:129pt;height:40.9pt" o:ole="">
+                <v:shape id="_x0000_i1029" type="#_x0000_t75" style="width:128.95pt;height:40.7pt" o:ole="">
                   <v:imagedata r:id="rId16" o:title=""/>
                 </v:shape>
-                <o:OLEObject Type="Embed" ProgID="Equation.3" ShapeID="_x0000_i1029" DrawAspect="Content" ObjectID="_1808041083" r:id="rId17"/>
+                <o:OLEObject Type="Embed" ProgID="Equation.3" ShapeID="_x0000_i1029" DrawAspect="Content" ObjectID="_1808585045" r:id="rId17"/>
               </w:object>
             </w:r>
             <w:r>
@@ -1669,10 +1634,10 @@
                 <w:szCs w:val="28"/>
               </w:rPr>
               <w:object w:dxaOrig="1900" w:dyaOrig="780" w14:anchorId="085D2FB1">
-                <v:shape id="_x0000_i1030" type="#_x0000_t75" style="width:95.05pt;height:38.6pt" o:ole="">
+                <v:shape id="_x0000_i1030" type="#_x0000_t75" style="width:95.15pt;height:38.8pt" o:ole="">
                   <v:imagedata r:id="rId18" o:title=""/>
                 </v:shape>
-                <o:OLEObject Type="Embed" ProgID="Equation.3" ShapeID="_x0000_i1030" DrawAspect="Content" ObjectID="_1808041084" r:id="rId19"/>
+                <o:OLEObject Type="Embed" ProgID="Equation.3" ShapeID="_x0000_i1030" DrawAspect="Content" ObjectID="_1808585046" r:id="rId19"/>
               </w:object>
             </w:r>
             <w:r>
@@ -2232,10 +2197,10 @@
                 <w:lang w:eastAsia="ru-RU"/>
               </w:rPr>
               <w:object w:dxaOrig="2740" w:dyaOrig="820" w14:anchorId="6CE50D92">
-                <v:shape id="_x0000_i1031" type="#_x0000_t75" style="width:137.1pt;height:40.9pt" o:ole="">
+                <v:shape id="_x0000_i1031" type="#_x0000_t75" style="width:137.1pt;height:40.7pt" o:ole="">
                   <v:imagedata r:id="rId20" o:title=""/>
                 </v:shape>
-                <o:OLEObject Type="Embed" ProgID="Equation.3" ShapeID="_x0000_i1031" DrawAspect="Content" ObjectID="_1808041085" r:id="rId21"/>
+                <o:OLEObject Type="Embed" ProgID="Equation.3" ShapeID="_x0000_i1031" DrawAspect="Content" ObjectID="_1808585047" r:id="rId21"/>
               </w:object>
             </w:r>
             <w:r>
@@ -2315,10 +2280,10 @@
                 <w:szCs w:val="28"/>
               </w:rPr>
               <w:object w:dxaOrig="1920" w:dyaOrig="800" w14:anchorId="2A4682A4">
-                <v:shape id="_x0000_i1032" type="#_x0000_t75" style="width:95.6pt;height:39.15pt" o:ole="">
+                <v:shape id="_x0000_i1032" type="#_x0000_t75" style="width:95.8pt;height:39.45pt" o:ole="">
                   <v:imagedata r:id="rId22" o:title=""/>
                 </v:shape>
-                <o:OLEObject Type="Embed" ProgID="Equation.3" ShapeID="_x0000_i1032" DrawAspect="Content" ObjectID="_1808041086" r:id="rId23"/>
+                <o:OLEObject Type="Embed" ProgID="Equation.3" ShapeID="_x0000_i1032" DrawAspect="Content" ObjectID="_1808585048" r:id="rId23"/>
               </w:object>
             </w:r>
             <w:r>
@@ -2751,10 +2716,10 @@
                 <w:lang w:eastAsia="ru-RU"/>
               </w:rPr>
               <w:object w:dxaOrig="2720" w:dyaOrig="820" w14:anchorId="370F6AF3">
-                <v:shape id="_x0000_i1033" type="#_x0000_t75" style="width:135.95pt;height:40.9pt" o:ole="">
+                <v:shape id="_x0000_i1033" type="#_x0000_t75" style="width:135.85pt;height:40.7pt" o:ole="">
                   <v:imagedata r:id="rId24" o:title=""/>
                 </v:shape>
-                <o:OLEObject Type="Embed" ProgID="Equation.3" ShapeID="_x0000_i1033" DrawAspect="Content" ObjectID="_1808041087" r:id="rId25"/>
+                <o:OLEObject Type="Embed" ProgID="Equation.3" ShapeID="_x0000_i1033" DrawAspect="Content" ObjectID="_1808585049" r:id="rId25"/>
               </w:object>
             </w:r>
             <w:r>
@@ -2834,10 +2799,10 @@
                 <w:szCs w:val="28"/>
               </w:rPr>
               <w:object w:dxaOrig="1920" w:dyaOrig="780" w14:anchorId="6586C7EA">
-                <v:shape id="_x0000_i1034" type="#_x0000_t75" style="width:95.6pt;height:38.6pt" o:ole="">
+                <v:shape id="_x0000_i1034" type="#_x0000_t75" style="width:95.8pt;height:38.8pt" o:ole="">
                   <v:imagedata r:id="rId26" o:title=""/>
                 </v:shape>
-                <o:OLEObject Type="Embed" ProgID="Equation.3" ShapeID="_x0000_i1034" DrawAspect="Content" ObjectID="_1808041088" r:id="rId27"/>
+                <o:OLEObject Type="Embed" ProgID="Equation.3" ShapeID="_x0000_i1034" DrawAspect="Content" ObjectID="_1808585050" r:id="rId27"/>
               </w:object>
             </w:r>
             <w:r>
@@ -3337,10 +3302,10 @@
                 <w:lang w:eastAsia="ru-RU"/>
               </w:rPr>
               <w:object w:dxaOrig="3060" w:dyaOrig="820" w14:anchorId="57A2A321">
-                <v:shape id="_x0000_i1035" type="#_x0000_t75" style="width:152.65pt;height:40.9pt" o:ole="">
+                <v:shape id="_x0000_i1035" type="#_x0000_t75" style="width:152.75pt;height:40.7pt" o:ole="">
                   <v:imagedata r:id="rId28" o:title=""/>
                 </v:shape>
-                <o:OLEObject Type="Embed" ProgID="Equation.3" ShapeID="_x0000_i1035" DrawAspect="Content" ObjectID="_1808041089" r:id="rId29"/>
+                <o:OLEObject Type="Embed" ProgID="Equation.3" ShapeID="_x0000_i1035" DrawAspect="Content" ObjectID="_1808585051" r:id="rId29"/>
               </w:object>
             </w:r>
             <w:r>
@@ -3420,10 +3385,10 @@
                 <w:szCs w:val="28"/>
               </w:rPr>
               <w:object w:dxaOrig="1380" w:dyaOrig="800" w14:anchorId="1558FF02">
-                <v:shape id="_x0000_i1036" type="#_x0000_t75" style="width:68.55pt;height:39.15pt" o:ole="">
+                <v:shape id="_x0000_i1036" type="#_x0000_t75" style="width:68.25pt;height:39.45pt" o:ole="">
                   <v:imagedata r:id="rId30" o:title=""/>
                 </v:shape>
-                <o:OLEObject Type="Embed" ProgID="Equation.3" ShapeID="_x0000_i1036" DrawAspect="Content" ObjectID="_1808041090" r:id="rId31"/>
+                <o:OLEObject Type="Embed" ProgID="Equation.3" ShapeID="_x0000_i1036" DrawAspect="Content" ObjectID="_1808585052" r:id="rId31"/>
               </w:object>
             </w:r>
             <w:r>
@@ -3911,10 +3876,10 @@
                 <w:lang w:eastAsia="ru-RU"/>
               </w:rPr>
               <w:object w:dxaOrig="2320" w:dyaOrig="820" w14:anchorId="560F294A">
-                <v:shape id="_x0000_i1037" type="#_x0000_t75" style="width:115.8pt;height:40.9pt" o:ole="">
+                <v:shape id="_x0000_i1037" type="#_x0000_t75" style="width:115.85pt;height:40.7pt" o:ole="">
                   <v:imagedata r:id="rId32" o:title=""/>
                 </v:shape>
-                <o:OLEObject Type="Embed" ProgID="Equation.3" ShapeID="_x0000_i1037" DrawAspect="Content" ObjectID="_1808041091" r:id="rId33"/>
+                <o:OLEObject Type="Embed" ProgID="Equation.3" ShapeID="_x0000_i1037" DrawAspect="Content" ObjectID="_1808585053" r:id="rId33"/>
               </w:object>
             </w:r>
             <w:r>
@@ -3994,10 +3959,10 @@
                 <w:szCs w:val="28"/>
               </w:rPr>
               <w:object w:dxaOrig="1920" w:dyaOrig="780" w14:anchorId="1EAFF0EC">
-                <v:shape id="_x0000_i1038" type="#_x0000_t75" style="width:95.6pt;height:38.6pt" o:ole="">
+                <v:shape id="_x0000_i1038" type="#_x0000_t75" style="width:95.8pt;height:38.8pt" o:ole="">
                   <v:imagedata r:id="rId34" o:title=""/>
                 </v:shape>
-                <o:OLEObject Type="Embed" ProgID="Equation.3" ShapeID="_x0000_i1038" DrawAspect="Content" ObjectID="_1808041092" r:id="rId35"/>
+                <o:OLEObject Type="Embed" ProgID="Equation.3" ShapeID="_x0000_i1038" DrawAspect="Content" ObjectID="_1808585054" r:id="rId35"/>
               </w:object>
             </w:r>
             <w:r>
@@ -4468,10 +4433,10 @@
                 <w:lang w:eastAsia="ru-RU"/>
               </w:rPr>
               <w:object w:dxaOrig="2439" w:dyaOrig="820" w14:anchorId="10400EFD">
-                <v:shape id="_x0000_i1039" type="#_x0000_t75" style="width:122.1pt;height:40.9pt" o:ole="">
+                <v:shape id="_x0000_i1039" type="#_x0000_t75" style="width:122.1pt;height:40.7pt" o:ole="">
                   <v:imagedata r:id="rId36" o:title=""/>
                 </v:shape>
-                <o:OLEObject Type="Embed" ProgID="Equation.3" ShapeID="_x0000_i1039" DrawAspect="Content" ObjectID="_1808041093" r:id="rId37"/>
+                <o:OLEObject Type="Embed" ProgID="Equation.3" ShapeID="_x0000_i1039" DrawAspect="Content" ObjectID="_1808585055" r:id="rId37"/>
               </w:object>
             </w:r>
             <w:r>
@@ -4551,10 +4516,10 @@
                 <w:szCs w:val="28"/>
               </w:rPr>
               <w:object w:dxaOrig="1920" w:dyaOrig="780" w14:anchorId="048BA959">
-                <v:shape id="_x0000_i1040" type="#_x0000_t75" style="width:95.6pt;height:38.6pt" o:ole="">
+                <v:shape id="_x0000_i1040" type="#_x0000_t75" style="width:95.8pt;height:38.8pt" o:ole="">
                   <v:imagedata r:id="rId38" o:title=""/>
                 </v:shape>
-                <o:OLEObject Type="Embed" ProgID="Equation.3" ShapeID="_x0000_i1040" DrawAspect="Content" ObjectID="_1808041094" r:id="rId39"/>
+                <o:OLEObject Type="Embed" ProgID="Equation.3" ShapeID="_x0000_i1040" DrawAspect="Content" ObjectID="_1808585056" r:id="rId39"/>
               </w:object>
             </w:r>
             <w:r>
@@ -4954,10 +4919,10 @@
                 <w:lang w:eastAsia="ru-RU"/>
               </w:rPr>
               <w:object w:dxaOrig="2320" w:dyaOrig="820" w14:anchorId="461B361A">
-                <v:shape id="_x0000_i1041" type="#_x0000_t75" style="width:115.8pt;height:40.9pt" o:ole="">
+                <v:shape id="_x0000_i1041" type="#_x0000_t75" style="width:115.85pt;height:40.7pt" o:ole="">
                   <v:imagedata r:id="rId40" o:title=""/>
                 </v:shape>
-                <o:OLEObject Type="Embed" ProgID="Equation.3" ShapeID="_x0000_i1041" DrawAspect="Content" ObjectID="_1808041095" r:id="rId41"/>
+                <o:OLEObject Type="Embed" ProgID="Equation.3" ShapeID="_x0000_i1041" DrawAspect="Content" ObjectID="_1808585057" r:id="rId41"/>
               </w:object>
             </w:r>
             <w:r>
@@ -5037,10 +5002,10 @@
                 <w:szCs w:val="28"/>
               </w:rPr>
               <w:object w:dxaOrig="1920" w:dyaOrig="780" w14:anchorId="1CF74BAE">
-                <v:shape id="_x0000_i1042" type="#_x0000_t75" style="width:95.6pt;height:38.6pt" o:ole="">
+                <v:shape id="_x0000_i1042" type="#_x0000_t75" style="width:95.8pt;height:38.8pt" o:ole="">
                   <v:imagedata r:id="rId42" o:title=""/>
                 </v:shape>
-                <o:OLEObject Type="Embed" ProgID="Equation.3" ShapeID="_x0000_i1042" DrawAspect="Content" ObjectID="_1808041096" r:id="rId43"/>
+                <o:OLEObject Type="Embed" ProgID="Equation.3" ShapeID="_x0000_i1042" DrawAspect="Content" ObjectID="_1808585058" r:id="rId43"/>
               </w:object>
             </w:r>
             <w:r>
@@ -5547,10 +5512,10 @@
                 <w:lang w:eastAsia="ru-RU"/>
               </w:rPr>
               <w:object w:dxaOrig="2280" w:dyaOrig="820" w14:anchorId="1FCD0B32">
-                <v:shape id="_x0000_i1043" type="#_x0000_t75" style="width:114.05pt;height:40.9pt" o:ole="">
+                <v:shape id="_x0000_i1043" type="#_x0000_t75" style="width:113.95pt;height:40.7pt" o:ole="">
                   <v:imagedata r:id="rId44" o:title=""/>
                 </v:shape>
-                <o:OLEObject Type="Embed" ProgID="Equation.3" ShapeID="_x0000_i1043" DrawAspect="Content" ObjectID="_1808041097" r:id="rId45"/>
+                <o:OLEObject Type="Embed" ProgID="Equation.3" ShapeID="_x0000_i1043" DrawAspect="Content" ObjectID="_1808585059" r:id="rId45"/>
               </w:object>
             </w:r>
             <w:r>
@@ -5630,10 +5595,10 @@
                 <w:szCs w:val="28"/>
               </w:rPr>
               <w:object w:dxaOrig="1920" w:dyaOrig="780" w14:anchorId="18334459">
-                <v:shape id="_x0000_i1044" type="#_x0000_t75" style="width:95.6pt;height:38.6pt" o:ole="">
+                <v:shape id="_x0000_i1044" type="#_x0000_t75" style="width:95.8pt;height:38.8pt" o:ole="">
                   <v:imagedata r:id="rId46" o:title=""/>
                 </v:shape>
-                <o:OLEObject Type="Embed" ProgID="Equation.3" ShapeID="_x0000_i1044" DrawAspect="Content" ObjectID="_1808041098" r:id="rId47"/>
+                <o:OLEObject Type="Embed" ProgID="Equation.3" ShapeID="_x0000_i1044" DrawAspect="Content" ObjectID="_1808585060" r:id="rId47"/>
               </w:object>
             </w:r>
             <w:r>
@@ -6175,10 +6140,10 @@
                 <w:lang w:eastAsia="ru-RU"/>
               </w:rPr>
               <w:object w:dxaOrig="2659" w:dyaOrig="820" w14:anchorId="3F44B1F4">
-                <v:shape id="_x0000_i1045" type="#_x0000_t75" style="width:133.05pt;height:40.9pt" o:ole="">
+                <v:shape id="_x0000_i1045" type="#_x0000_t75" style="width:133.35pt;height:40.7pt" o:ole="">
                   <v:imagedata r:id="rId48" o:title=""/>
                 </v:shape>
-                <o:OLEObject Type="Embed" ProgID="Equation.3" ShapeID="_x0000_i1045" DrawAspect="Content" ObjectID="_1808041099" r:id="rId49"/>
+                <o:OLEObject Type="Embed" ProgID="Equation.3" ShapeID="_x0000_i1045" DrawAspect="Content" ObjectID="_1808585061" r:id="rId49"/>
               </w:object>
             </w:r>
             <w:r>
@@ -6258,10 +6223,10 @@
                 <w:szCs w:val="28"/>
               </w:rPr>
               <w:object w:dxaOrig="1920" w:dyaOrig="780" w14:anchorId="496BAC64">
-                <v:shape id="_x0000_i1046" type="#_x0000_t75" style="width:95.6pt;height:38.6pt" o:ole="">
+                <v:shape id="_x0000_i1046" type="#_x0000_t75" style="width:95.8pt;height:38.8pt" o:ole="">
                   <v:imagedata r:id="rId50" o:title=""/>
                 </v:shape>
-                <o:OLEObject Type="Embed" ProgID="Equation.3" ShapeID="_x0000_i1046" DrawAspect="Content" ObjectID="_1808041100" r:id="rId51"/>
+                <o:OLEObject Type="Embed" ProgID="Equation.3" ShapeID="_x0000_i1046" DrawAspect="Content" ObjectID="_1808585062" r:id="rId51"/>
               </w:object>
             </w:r>
             <w:r>
@@ -6725,10 +6690,10 @@
                 <w:lang w:eastAsia="ru-RU"/>
               </w:rPr>
               <w:object w:dxaOrig="2320" w:dyaOrig="820" w14:anchorId="43F3ABC8">
-                <v:shape id="_x0000_i1047" type="#_x0000_t75" style="width:115.8pt;height:40.9pt" o:ole="">
+                <v:shape id="_x0000_i1047" type="#_x0000_t75" style="width:115.85pt;height:40.7pt" o:ole="">
                   <v:imagedata r:id="rId52" o:title=""/>
                 </v:shape>
-                <o:OLEObject Type="Embed" ProgID="Equation.3" ShapeID="_x0000_i1047" DrawAspect="Content" ObjectID="_1808041101" r:id="rId53"/>
+                <o:OLEObject Type="Embed" ProgID="Equation.3" ShapeID="_x0000_i1047" DrawAspect="Content" ObjectID="_1808585063" r:id="rId53"/>
               </w:object>
             </w:r>
             <w:r>
@@ -6808,10 +6773,10 @@
                 <w:szCs w:val="28"/>
               </w:rPr>
               <w:object w:dxaOrig="1880" w:dyaOrig="800" w14:anchorId="7611DF82">
-                <v:shape id="_x0000_i1048" type="#_x0000_t75" style="width:93.9pt;height:39.15pt" o:ole="">
+                <v:shape id="_x0000_i1048" type="#_x0000_t75" style="width:93.9pt;height:39.45pt" o:ole="">
                   <v:imagedata r:id="rId54" o:title=""/>
                 </v:shape>
-                <o:OLEObject Type="Embed" ProgID="Equation.3" ShapeID="_x0000_i1048" DrawAspect="Content" ObjectID="_1808041102" r:id="rId55"/>
+                <o:OLEObject Type="Embed" ProgID="Equation.3" ShapeID="_x0000_i1048" DrawAspect="Content" ObjectID="_1808585064" r:id="rId55"/>
               </w:object>
             </w:r>
             <w:r>
@@ -7255,10 +7220,10 @@
                 <w:lang w:eastAsia="ru-RU"/>
               </w:rPr>
               <w:object w:dxaOrig="2540" w:dyaOrig="820" w14:anchorId="6112A155">
-                <v:shape id="_x0000_i1049" type="#_x0000_t75" style="width:127.3pt;height:40.9pt" o:ole="">
+                <v:shape id="_x0000_i1049" type="#_x0000_t75" style="width:127.1pt;height:40.7pt" o:ole="">
                   <v:imagedata r:id="rId56" o:title=""/>
                 </v:shape>
-                <o:OLEObject Type="Embed" ProgID="Equation.3" ShapeID="_x0000_i1049" DrawAspect="Content" ObjectID="_1808041103" r:id="rId57"/>
+                <o:OLEObject Type="Embed" ProgID="Equation.3" ShapeID="_x0000_i1049" DrawAspect="Content" ObjectID="_1808585065" r:id="rId57"/>
               </w:object>
             </w:r>
             <w:r>
@@ -7338,10 +7303,10 @@
                 <w:szCs w:val="28"/>
               </w:rPr>
               <w:object w:dxaOrig="2439" w:dyaOrig="780" w14:anchorId="22C41EF6">
-                <v:shape id="_x0000_i1050" type="#_x0000_t75" style="width:121.55pt;height:38.6pt" o:ole="">
+                <v:shape id="_x0000_i1050" type="#_x0000_t75" style="width:121.45pt;height:38.8pt" o:ole="">
                   <v:imagedata r:id="rId58" o:title=""/>
                 </v:shape>
-                <o:OLEObject Type="Embed" ProgID="Equation.3" ShapeID="_x0000_i1050" DrawAspect="Content" ObjectID="_1808041104" r:id="rId59"/>
+                <o:OLEObject Type="Embed" ProgID="Equation.3" ShapeID="_x0000_i1050" DrawAspect="Content" ObjectID="_1808585066" r:id="rId59"/>
               </w:object>
             </w:r>
             <w:r>
@@ -7569,8 +7534,6 @@
               </w:rPr>
               <w:t>Объектно-ориентированное программирование 1</w:t>
             </w:r>
-            <w:bookmarkStart w:id="0" w:name="_GoBack"/>
-            <w:bookmarkEnd w:id="0"/>
             <w:r>
               <w:rPr>
                 <w:szCs w:val="28"/>
@@ -7748,10 +7711,10 @@
                 <w:lang w:eastAsia="ru-RU"/>
               </w:rPr>
               <w:object w:dxaOrig="2740" w:dyaOrig="840" w14:anchorId="1E538B4F">
-                <v:shape id="_x0000_i1051" type="#_x0000_t75" style="width:137.1pt;height:41.45pt" o:ole="">
+                <v:shape id="_x0000_i1051" type="#_x0000_t75" style="width:137.1pt;height:41.3pt" o:ole="">
                   <v:imagedata r:id="rId60" o:title=""/>
                 </v:shape>
-                <o:OLEObject Type="Embed" ProgID="Equation.3" ShapeID="_x0000_i1051" DrawAspect="Content" ObjectID="_1808041105" r:id="rId61"/>
+                <o:OLEObject Type="Embed" ProgID="Equation.3" ShapeID="_x0000_i1051" DrawAspect="Content" ObjectID="_1808585067" r:id="rId61"/>
               </w:object>
             </w:r>
             <w:r>
@@ -7831,10 +7794,10 @@
                 <w:szCs w:val="28"/>
               </w:rPr>
               <w:object w:dxaOrig="1320" w:dyaOrig="800" w14:anchorId="06140FEC">
-                <v:shape id="_x0000_i1052" type="#_x0000_t75" style="width:65.65pt;height:39.15pt" o:ole="">
+                <v:shape id="_x0000_i1052" type="#_x0000_t75" style="width:65.75pt;height:39.45pt" o:ole="">
                   <v:imagedata r:id="rId62" o:title=""/>
                 </v:shape>
-                <o:OLEObject Type="Embed" ProgID="Equation.3" ShapeID="_x0000_i1052" DrawAspect="Content" ObjectID="_1808041106" r:id="rId63"/>
+                <o:OLEObject Type="Embed" ProgID="Equation.3" ShapeID="_x0000_i1052" DrawAspect="Content" ObjectID="_1808585068" r:id="rId63"/>
               </w:object>
             </w:r>
             <w:r>
@@ -13357,7 +13320,7 @@
 </file>
 
 <file path=customXml/itemProps1.xml><?xml version="1.0" encoding="utf-8"?>
-<ds:datastoreItem xmlns:ds="http://schemas.openxmlformats.org/officeDocument/2006/customXml" ds:itemID="{CE156DF9-72C7-4F89-BD87-61392717F02F}">
+<ds:datastoreItem xmlns:ds="http://schemas.openxmlformats.org/officeDocument/2006/customXml" ds:itemID="{CE2FDED2-4D2B-4D2E-8A07-D6B582BACA40}">
   <ds:schemaRefs>
     <ds:schemaRef ds:uri="http://schemas.openxmlformats.org/officeDocument/2006/bibliography"/>
   </ds:schemaRefs>

</xml_diff>